<commit_message>
Added workbench link to Instructions.docx
</commit_message>
<xml_diff>
--- a/Instructions.docx
+++ b/Instructions.docx
@@ -282,11 +282,19 @@
           <w:rFonts w:cs="Consolas"/>
         </w:rPr>
       </w:pPr>
+      <w:proofErr w:type="spellStart"/>
       <w:r>
         <w:rPr>
           <w:rFonts w:cs="Consolas"/>
         </w:rPr>
-        <w:t>src – contains the Java project</w:t>
+        <w:t>src</w:t>
+      </w:r>
+      <w:proofErr w:type="spellEnd"/>
+      <w:r>
+        <w:rPr>
+          <w:rFonts w:cs="Consolas"/>
+        </w:rPr>
+        <w:t xml:space="preserve"> – contains the Java project</w:t>
       </w:r>
     </w:p>
     <w:p>
@@ -300,11 +308,19 @@
           <w:rFonts w:cs="Consolas"/>
         </w:rPr>
       </w:pPr>
+      <w:proofErr w:type="spellStart"/>
       <w:r>
         <w:rPr>
           <w:rFonts w:cs="Consolas"/>
         </w:rPr>
-        <w:t>sql – contains database setup script</w:t>
+        <w:t>sql</w:t>
+      </w:r>
+      <w:proofErr w:type="spellEnd"/>
+      <w:r>
+        <w:rPr>
+          <w:rFonts w:cs="Consolas"/>
+        </w:rPr>
+        <w:t xml:space="preserve"> – contains database setup script</w:t>
       </w:r>
     </w:p>
     <w:p>
@@ -344,12 +360,14 @@
       <w:r>
         <w:t xml:space="preserve">Open a command prompt and change directory to the location of </w:t>
       </w:r>
+      <w:proofErr w:type="spellStart"/>
       <w:r>
         <w:rPr>
           <w:rFonts w:ascii="Consolas" w:hAnsi="Consolas" w:cs="Consolas"/>
         </w:rPr>
         <w:t>practicaltest.sql</w:t>
       </w:r>
+      <w:proofErr w:type="spellEnd"/>
     </w:p>
     <w:p>
       <w:pPr>
@@ -362,11 +380,19 @@
       <w:r>
         <w:t xml:space="preserve">From the command line, type </w:t>
       </w:r>
+      <w:proofErr w:type="spellStart"/>
       <w:r>
         <w:rPr>
           <w:rFonts w:ascii="Consolas" w:hAnsi="Consolas" w:cs="Consolas"/>
         </w:rPr>
-        <w:t>mysql -u&lt;username&gt; -p&lt;password&gt;</w:t>
+        <w:t>mysql</w:t>
+      </w:r>
+      <w:proofErr w:type="spellEnd"/>
+      <w:r>
+        <w:rPr>
+          <w:rFonts w:ascii="Consolas" w:hAnsi="Consolas" w:cs="Consolas"/>
+        </w:rPr>
+        <w:t xml:space="preserve"> -u&lt;username&gt; -p&lt;password&gt;</w:t>
       </w:r>
       <w:r>
         <w:rPr>
@@ -390,8 +416,16 @@
         <w:rPr>
           <w:rFonts w:ascii="Consolas" w:hAnsi="Consolas" w:cs="Consolas"/>
         </w:rPr>
-        <w:t>\. practicaltest.sql</w:t>
-      </w:r>
+        <w:t xml:space="preserve">\. </w:t>
+      </w:r>
+      <w:proofErr w:type="spellStart"/>
+      <w:r>
+        <w:rPr>
+          <w:rFonts w:ascii="Consolas" w:hAnsi="Consolas" w:cs="Consolas"/>
+        </w:rPr>
+        <w:t>practicaltest.sql</w:t>
+      </w:r>
+      <w:proofErr w:type="spellEnd"/>
     </w:p>
     <w:p>
       <w:pPr>
@@ -453,14 +487,29 @@
           <w:numId w:val="1"/>
         </w:numPr>
       </w:pPr>
+      <w:proofErr w:type="spellStart"/>
+      <w:proofErr w:type="gramStart"/>
       <w:r>
         <w:t>c</w:t>
       </w:r>
       <w:r>
-        <w:t>om.cc.practicaltest.config</w:t>
-      </w:r>
-      <w:r>
-        <w:t xml:space="preserve"> - contains only one class, AppConfig, which configures the database connection.  </w:t>
+        <w:t>om.cc.practicaltest</w:t>
+      </w:r>
+      <w:proofErr w:type="gramEnd"/>
+      <w:r>
+        <w:t>.config</w:t>
+      </w:r>
+      <w:proofErr w:type="spellEnd"/>
+      <w:r>
+        <w:t xml:space="preserve"> - contains only one class, </w:t>
+      </w:r>
+      <w:proofErr w:type="spellStart"/>
+      <w:r>
+        <w:t>AppConfig</w:t>
+      </w:r>
+      <w:proofErr w:type="spellEnd"/>
+      <w:r>
+        <w:t xml:space="preserve">, which configures the database connection.  </w:t>
       </w:r>
     </w:p>
     <w:p>
@@ -483,9 +532,14 @@
           <w:numId w:val="1"/>
         </w:numPr>
       </w:pPr>
+      <w:proofErr w:type="spellStart"/>
       <w:r>
         <w:lastRenderedPageBreak/>
-        <w:t>com.cc.practicaltest.app – contains several classes</w:t>
+        <w:t>com.cc.practicaltest.app</w:t>
+      </w:r>
+      <w:proofErr w:type="spellEnd"/>
+      <w:r>
+        <w:t xml:space="preserve"> – contains several classes</w:t>
       </w:r>
     </w:p>
     <w:p>
@@ -496,8 +550,13 @@
           <w:numId w:val="1"/>
         </w:numPr>
       </w:pPr>
-      <w:r>
-        <w:t>PracticalTestService – contains business logic for the application</w:t>
+      <w:proofErr w:type="spellStart"/>
+      <w:r>
+        <w:t>PracticalTestService</w:t>
+      </w:r>
+      <w:proofErr w:type="spellEnd"/>
+      <w:r>
+        <w:t xml:space="preserve"> – contains business logic for the application</w:t>
       </w:r>
       <w:r>
         <w:t>.  Already contains example code.</w:t>
@@ -511,8 +570,13 @@
           <w:numId w:val="1"/>
         </w:numPr>
       </w:pPr>
-      <w:r>
-        <w:t>PracticalTestRepository – contains SQL queries and logic relating to the underlying database</w:t>
+      <w:proofErr w:type="spellStart"/>
+      <w:r>
+        <w:t>PracticalTestRepository</w:t>
+      </w:r>
+      <w:proofErr w:type="spellEnd"/>
+      <w:r>
+        <w:t xml:space="preserve"> – contains SQL queries and logic relating to the underlying database</w:t>
       </w:r>
       <w:r>
         <w:t>.  Already contains example code.</w:t>
@@ -527,7 +591,15 @@
         </w:numPr>
       </w:pPr>
       <w:r>
-        <w:t>Order – POJO representing a row in the orders table.  For example purposes only.</w:t>
+        <w:t xml:space="preserve">Order – POJO representing a row in the orders table.  For </w:t>
+      </w:r>
+      <w:proofErr w:type="gramStart"/>
+      <w:r>
+        <w:t>example</w:t>
+      </w:r>
+      <w:proofErr w:type="gramEnd"/>
+      <w:r>
+        <w:t xml:space="preserve"> purposes only.</w:t>
       </w:r>
     </w:p>
     <w:p>
@@ -543,8 +615,13 @@
           <w:numId w:val="1"/>
         </w:numPr>
       </w:pPr>
-      <w:r>
-        <w:t>com.cc.practicaltest.app – contains unit tests for application</w:t>
+      <w:proofErr w:type="spellStart"/>
+      <w:r>
+        <w:t>com.cc.practicaltest.app</w:t>
+      </w:r>
+      <w:proofErr w:type="spellEnd"/>
+      <w:r>
+        <w:t xml:space="preserve"> – contains unit tests for application</w:t>
       </w:r>
     </w:p>
     <w:p>
@@ -555,8 +632,13 @@
           <w:numId w:val="1"/>
         </w:numPr>
       </w:pPr>
-      <w:r>
-        <w:t xml:space="preserve">PracticalTestServiceTest – single class intended to contain all automated tests.  </w:t>
+      <w:proofErr w:type="spellStart"/>
+      <w:r>
+        <w:t>PracticalTestServiceTest</w:t>
+      </w:r>
+      <w:proofErr w:type="spellEnd"/>
+      <w:r>
+        <w:t xml:space="preserve"> – single class intended to contain all automated tests.  </w:t>
       </w:r>
       <w:r>
         <w:t>Class is already set up with a single example test and mock object infrastructure.</w:t>
@@ -691,137 +773,19 @@
       <w:r>
         <w:t xml:space="preserve">  </w:t>
       </w:r>
-    </w:p>
-    <w:p>
-      <w:pPr>
-        <w:pStyle w:val="ListParagraph"/>
-        <w:numPr>
-          <w:ilvl w:val="0"/>
-          <w:numId w:val="1"/>
-        </w:numPr>
-      </w:pPr>
-      <w:r>
-        <w:t>When run, you will notice that the application current</w:t>
-      </w:r>
-      <w:r>
-        <w:t>ly</w:t>
-      </w:r>
+      <w:r>
+        <w:t xml:space="preserve">If you don’t have a MySQL database browser installed, you can download one from </w:t>
+      </w:r>
+      <w:hyperlink r:id="rId14" w:history="1">
+        <w:r>
+          <w:rPr>
+            <w:rStyle w:val="Hyperlink"/>
+          </w:rPr>
+          <w:t>https://dev.mysql.com/downloads/workbench/</w:t>
+        </w:r>
+      </w:hyperlink>
       <w:r>
         <w:t xml:space="preserve"> </w:t>
-      </w:r>
-      <w:r>
-        <w:t>writes to the standard output</w:t>
-      </w:r>
-      <w:r>
-        <w:t xml:space="preserve"> a count of orders since 2017-01-01.  This is for example purposes only. </w:t>
-      </w:r>
-    </w:p>
-    <w:p>
-      <w:pPr>
-        <w:pStyle w:val="ListParagraph"/>
-        <w:numPr>
-          <w:ilvl w:val="0"/>
-          <w:numId w:val="1"/>
-        </w:numPr>
-      </w:pPr>
-      <w:r>
-        <w:t>Extend the application to</w:t>
-      </w:r>
-      <w:r>
-        <w:t xml:space="preserve"> retrieve all uninvoiced orders placed in the last 28 days.</w:t>
-      </w:r>
-      <w:r>
-        <w:t xml:space="preserve">  An uninvoiced order is one for which there is no corresponding entry in the invoices table.</w:t>
-      </w:r>
-    </w:p>
-    <w:p>
-      <w:pPr>
-        <w:pStyle w:val="ListParagraph"/>
-        <w:numPr>
-          <w:ilvl w:val="1"/>
-          <w:numId w:val="1"/>
-        </w:numPr>
-      </w:pPr>
-      <w:r>
-        <w:t xml:space="preserve">The list should </w:t>
-      </w:r>
-      <w:r>
-        <w:t>be printed to the standard output, one order per line with the following information:</w:t>
-      </w:r>
-    </w:p>
-    <w:p>
-      <w:pPr>
-        <w:pStyle w:val="ListParagraph"/>
-        <w:numPr>
-          <w:ilvl w:val="2"/>
-          <w:numId w:val="1"/>
-        </w:numPr>
-      </w:pPr>
-      <w:r>
-        <w:t>Order number</w:t>
-      </w:r>
-    </w:p>
-    <w:p>
-      <w:pPr>
-        <w:pStyle w:val="ListParagraph"/>
-        <w:numPr>
-          <w:ilvl w:val="2"/>
-          <w:numId w:val="1"/>
-        </w:numPr>
-      </w:pPr>
-      <w:r>
-        <w:t>Order date</w:t>
-      </w:r>
-      <w:r>
-        <w:t xml:space="preserve"> (formatted dd/mm/yyyy)</w:t>
-      </w:r>
-    </w:p>
-    <w:p>
-      <w:pPr>
-        <w:pStyle w:val="ListParagraph"/>
-        <w:numPr>
-          <w:ilvl w:val="2"/>
-          <w:numId w:val="1"/>
-        </w:numPr>
-      </w:pPr>
-      <w:r>
-        <w:t>Number of vehicles ordered</w:t>
-      </w:r>
-    </w:p>
-    <w:p>
-      <w:pPr>
-        <w:pStyle w:val="ListParagraph"/>
-        <w:numPr>
-          <w:ilvl w:val="2"/>
-          <w:numId w:val="1"/>
-        </w:numPr>
-      </w:pPr>
-      <w:r>
-        <w:t>Forename and surname of customer</w:t>
-      </w:r>
-    </w:p>
-    <w:p>
-      <w:pPr>
-        <w:pStyle w:val="ListParagraph"/>
-        <w:numPr>
-          <w:ilvl w:val="2"/>
-          <w:numId w:val="1"/>
-        </w:numPr>
-      </w:pPr>
-      <w:r>
-        <w:t>Total left to pay</w:t>
-      </w:r>
-    </w:p>
-    <w:p>
-      <w:pPr>
-        <w:pStyle w:val="ListParagraph"/>
-        <w:numPr>
-          <w:ilvl w:val="1"/>
-          <w:numId w:val="1"/>
-        </w:numPr>
-      </w:pPr>
-      <w:r>
-        <w:t>The list should be sorted with the most recent orders first</w:t>
       </w:r>
       <w:bookmarkStart w:id="0" w:name="_GoBack"/>
       <w:bookmarkEnd w:id="0"/>
@@ -835,13 +799,187 @@
         </w:numPr>
       </w:pPr>
       <w:r>
-        <w:t>Answer can be impleme</w:t>
-      </w:r>
+        <w:t>When run, you will notice that the application current</w:t>
+      </w:r>
+      <w:r>
+        <w:t>ly</w:t>
+      </w:r>
+      <w:r>
+        <w:t xml:space="preserve"> </w:t>
+      </w:r>
+      <w:r>
+        <w:t>writes to the standard output</w:t>
+      </w:r>
+      <w:r>
+        <w:t xml:space="preserve"> a count of orders since 2017-01-01.  This is for example purposes only. </w:t>
+      </w:r>
+    </w:p>
+    <w:p>
+      <w:pPr>
+        <w:pStyle w:val="ListParagraph"/>
+        <w:numPr>
+          <w:ilvl w:val="0"/>
+          <w:numId w:val="1"/>
+        </w:numPr>
+      </w:pPr>
+      <w:r>
+        <w:t>Extend the application to</w:t>
+      </w:r>
+      <w:r>
+        <w:t xml:space="preserve"> retrieve all </w:t>
+      </w:r>
+      <w:proofErr w:type="spellStart"/>
+      <w:r>
+        <w:t>uninvoiced</w:t>
+      </w:r>
+      <w:proofErr w:type="spellEnd"/>
+      <w:r>
+        <w:t xml:space="preserve"> orders placed in the last 28 days.</w:t>
+      </w:r>
+      <w:r>
+        <w:t xml:space="preserve">  An </w:t>
+      </w:r>
+      <w:proofErr w:type="spellStart"/>
+      <w:r>
+        <w:t>uninvoiced</w:t>
+      </w:r>
+      <w:proofErr w:type="spellEnd"/>
+      <w:r>
+        <w:t xml:space="preserve"> order is one for which there is no corresponding entry in the invoices table.</w:t>
+      </w:r>
+    </w:p>
+    <w:p>
+      <w:pPr>
+        <w:pStyle w:val="ListParagraph"/>
+        <w:numPr>
+          <w:ilvl w:val="1"/>
+          <w:numId w:val="1"/>
+        </w:numPr>
+      </w:pPr>
+      <w:r>
+        <w:t xml:space="preserve">The list should </w:t>
+      </w:r>
+      <w:r>
+        <w:t>be printed to the standard output, one order per line with the following information:</w:t>
+      </w:r>
+    </w:p>
+    <w:p>
+      <w:pPr>
+        <w:pStyle w:val="ListParagraph"/>
+        <w:numPr>
+          <w:ilvl w:val="2"/>
+          <w:numId w:val="1"/>
+        </w:numPr>
+      </w:pPr>
+      <w:r>
+        <w:t>Order number</w:t>
+      </w:r>
+    </w:p>
+    <w:p>
+      <w:pPr>
+        <w:pStyle w:val="ListParagraph"/>
+        <w:numPr>
+          <w:ilvl w:val="2"/>
+          <w:numId w:val="1"/>
+        </w:numPr>
+      </w:pPr>
+      <w:r>
+        <w:t>Order date</w:t>
+      </w:r>
+      <w:r>
+        <w:t xml:space="preserve"> (formatted </w:t>
+      </w:r>
+      <w:proofErr w:type="spellStart"/>
+      <w:r>
+        <w:t>dd</w:t>
+      </w:r>
+      <w:proofErr w:type="spellEnd"/>
+      <w:r>
+        <w:t>/mm/</w:t>
+      </w:r>
+      <w:proofErr w:type="spellStart"/>
+      <w:r>
+        <w:t>yyyy</w:t>
+      </w:r>
+      <w:proofErr w:type="spellEnd"/>
+      <w:r>
+        <w:t>)</w:t>
+      </w:r>
+    </w:p>
+    <w:p>
+      <w:pPr>
+        <w:pStyle w:val="ListParagraph"/>
+        <w:numPr>
+          <w:ilvl w:val="2"/>
+          <w:numId w:val="1"/>
+        </w:numPr>
+      </w:pPr>
+      <w:r>
+        <w:t>Number of vehicles ordered</w:t>
+      </w:r>
+    </w:p>
+    <w:p>
+      <w:pPr>
+        <w:pStyle w:val="ListParagraph"/>
+        <w:numPr>
+          <w:ilvl w:val="2"/>
+          <w:numId w:val="1"/>
+        </w:numPr>
+      </w:pPr>
+      <w:r>
+        <w:t>Forename and surname of customer</w:t>
+      </w:r>
+    </w:p>
+    <w:p>
+      <w:pPr>
+        <w:pStyle w:val="ListParagraph"/>
+        <w:numPr>
+          <w:ilvl w:val="2"/>
+          <w:numId w:val="1"/>
+        </w:numPr>
+      </w:pPr>
+      <w:r>
+        <w:t>Total left to pay</w:t>
+      </w:r>
+    </w:p>
+    <w:p>
+      <w:pPr>
+        <w:pStyle w:val="ListParagraph"/>
+        <w:numPr>
+          <w:ilvl w:val="1"/>
+          <w:numId w:val="1"/>
+        </w:numPr>
+      </w:pPr>
+      <w:r>
+        <w:t>The list should be sorted with the most recent orders first</w:t>
+      </w:r>
+    </w:p>
+    <w:p>
+      <w:pPr>
+        <w:pStyle w:val="ListParagraph"/>
+        <w:numPr>
+          <w:ilvl w:val="0"/>
+          <w:numId w:val="1"/>
+        </w:numPr>
+      </w:pPr>
+      <w:r>
+        <w:t xml:space="preserve">Answer can be </w:t>
+      </w:r>
+      <w:proofErr w:type="spellStart"/>
+      <w:r>
+        <w:t>impleme</w:t>
+      </w:r>
+      <w:proofErr w:type="spellEnd"/>
       <w:r>
         <w:tab/>
       </w:r>
-      <w:r>
-        <w:t>nted using any c</w:t>
+      <w:proofErr w:type="spellStart"/>
+      <w:r>
+        <w:t>nted</w:t>
+      </w:r>
+      <w:proofErr w:type="spellEnd"/>
+      <w:r>
+        <w:t xml:space="preserve"> using any c</w:t>
       </w:r>
       <w:r>
         <w:t>omb</w:t>

</xml_diff>